<commit_message>
Insertamos el manual y la página del proyecto
</commit_message>
<xml_diff>
--- a/MANUAL GIT HUB.docx
+++ b/MANUAL GIT HUB.docx
@@ -19,19 +19,8 @@
           <w:bCs/>
           <w:lang w:val="es-ES"/>
         </w:rPr>
-        <w:t xml:space="preserve">MANUAL GIT </w:t>
-      </w:r>
-      <w:proofErr w:type="gramStart"/>
-      <w:r>
-        <w:rPr>
-          <w:rFonts w:asciiTheme="minorHAnsi" w:hAnsiTheme="minorHAnsi" w:cstheme="minorHAnsi"/>
-          <w:b/>
-          <w:bCs/>
-          <w:lang w:val="es-ES"/>
-        </w:rPr>
-        <w:t>HUB</w:t>
-      </w:r>
-      <w:proofErr w:type="gramEnd"/>
+        <w:t>MANUAL GIT HUB</w:t>
+      </w:r>
     </w:p>
     <w:p>
       <w:pPr>
@@ -1301,318 +1290,14 @@
           <w:lang w:val="es-ES"/>
         </w:rPr>
       </w:pPr>
-    </w:p>
-    <w:p>
-      <w:pPr>
-        <w:ind w:firstLine="0"/>
-        <w:rPr>
-          <w:rFonts w:asciiTheme="minorHAnsi" w:hAnsiTheme="minorHAnsi" w:cstheme="minorHAnsi"/>
-          <w:b/>
-          <w:bCs/>
-          <w:lang w:val="es-ES"/>
-        </w:rPr>
-      </w:pPr>
-    </w:p>
-    <w:p>
-      <w:pPr>
-        <w:ind w:firstLine="0"/>
-        <w:rPr>
-          <w:rFonts w:asciiTheme="minorHAnsi" w:hAnsiTheme="minorHAnsi" w:cstheme="minorHAnsi"/>
-          <w:b/>
-          <w:bCs/>
-          <w:lang w:val="es-ES"/>
-        </w:rPr>
-      </w:pPr>
-    </w:p>
-    <w:p>
-      <w:pPr>
-        <w:ind w:firstLine="0"/>
-        <w:rPr>
-          <w:rFonts w:asciiTheme="minorHAnsi" w:hAnsiTheme="minorHAnsi" w:cstheme="minorHAnsi"/>
-          <w:b/>
-          <w:bCs/>
-          <w:lang w:val="es-ES"/>
-        </w:rPr>
-      </w:pPr>
-    </w:p>
-    <w:p>
-      <w:pPr>
-        <w:ind w:firstLine="0"/>
-        <w:rPr>
-          <w:rFonts w:asciiTheme="minorHAnsi" w:hAnsiTheme="minorHAnsi" w:cstheme="minorHAnsi"/>
-          <w:b/>
-          <w:bCs/>
-          <w:lang w:val="es-ES"/>
-        </w:rPr>
-      </w:pPr>
-    </w:p>
-    <w:p>
-      <w:pPr>
-        <w:ind w:firstLine="0"/>
-        <w:rPr>
-          <w:rFonts w:asciiTheme="minorHAnsi" w:hAnsiTheme="minorHAnsi" w:cstheme="minorHAnsi"/>
-          <w:b/>
-          <w:bCs/>
-          <w:lang w:val="es-ES"/>
-        </w:rPr>
-      </w:pPr>
-    </w:p>
-    <w:p>
-      <w:pPr>
-        <w:ind w:firstLine="0"/>
-        <w:rPr>
-          <w:rFonts w:asciiTheme="minorHAnsi" w:hAnsiTheme="minorHAnsi" w:cstheme="minorHAnsi"/>
-          <w:b/>
-          <w:bCs/>
-          <w:lang w:val="es-ES"/>
-        </w:rPr>
-      </w:pPr>
-    </w:p>
-    <w:p>
-      <w:pPr>
-        <w:ind w:firstLine="0"/>
-        <w:rPr>
-          <w:rFonts w:asciiTheme="minorHAnsi" w:hAnsiTheme="minorHAnsi" w:cstheme="minorHAnsi"/>
-          <w:b/>
-          <w:bCs/>
-          <w:lang w:val="es-ES"/>
-        </w:rPr>
-      </w:pPr>
-    </w:p>
-    <w:p>
-      <w:pPr>
-        <w:ind w:firstLine="0"/>
-        <w:rPr>
-          <w:rFonts w:asciiTheme="minorHAnsi" w:hAnsiTheme="minorHAnsi" w:cstheme="minorHAnsi"/>
-          <w:b/>
-          <w:bCs/>
-          <w:lang w:val="es-ES"/>
-        </w:rPr>
-      </w:pPr>
-    </w:p>
-    <w:p>
-      <w:pPr>
-        <w:ind w:firstLine="0"/>
-        <w:rPr>
-          <w:rFonts w:asciiTheme="minorHAnsi" w:hAnsiTheme="minorHAnsi" w:cstheme="minorHAnsi"/>
-          <w:b/>
-          <w:bCs/>
-          <w:lang w:val="es-ES"/>
-        </w:rPr>
-      </w:pPr>
-    </w:p>
-    <w:p>
-      <w:pPr>
-        <w:ind w:firstLine="0"/>
-        <w:rPr>
-          <w:rFonts w:asciiTheme="minorHAnsi" w:hAnsiTheme="minorHAnsi" w:cstheme="minorHAnsi"/>
-          <w:b/>
-          <w:bCs/>
-          <w:lang w:val="es-ES"/>
-        </w:rPr>
-      </w:pPr>
-    </w:p>
-    <w:p>
-      <w:pPr>
-        <w:ind w:firstLine="0"/>
-        <w:rPr>
-          <w:rFonts w:asciiTheme="minorHAnsi" w:hAnsiTheme="minorHAnsi" w:cstheme="minorHAnsi"/>
-          <w:b/>
-          <w:bCs/>
-          <w:lang w:val="es-ES"/>
-        </w:rPr>
-      </w:pPr>
-    </w:p>
-    <w:p>
-      <w:pPr>
-        <w:ind w:firstLine="0"/>
-        <w:rPr>
-          <w:rFonts w:asciiTheme="minorHAnsi" w:hAnsiTheme="minorHAnsi" w:cstheme="minorHAnsi"/>
-          <w:b/>
-          <w:bCs/>
-          <w:lang w:val="es-ES"/>
-        </w:rPr>
-      </w:pPr>
-    </w:p>
-    <w:p>
-      <w:pPr>
-        <w:ind w:firstLine="0"/>
-        <w:rPr>
-          <w:rFonts w:asciiTheme="minorHAnsi" w:hAnsiTheme="minorHAnsi" w:cstheme="minorHAnsi"/>
-          <w:b/>
-          <w:bCs/>
-          <w:lang w:val="es-ES"/>
-        </w:rPr>
-      </w:pPr>
-    </w:p>
-    <w:p>
-      <w:pPr>
-        <w:ind w:firstLine="0"/>
-        <w:rPr>
-          <w:rFonts w:asciiTheme="minorHAnsi" w:hAnsiTheme="minorHAnsi" w:cstheme="minorHAnsi"/>
-          <w:b/>
-          <w:bCs/>
-          <w:lang w:val="es-ES"/>
-        </w:rPr>
-      </w:pPr>
-    </w:p>
-    <w:p>
-      <w:pPr>
-        <w:ind w:firstLine="0"/>
-        <w:rPr>
-          <w:rFonts w:asciiTheme="minorHAnsi" w:hAnsiTheme="minorHAnsi" w:cstheme="minorHAnsi"/>
-          <w:b/>
-          <w:bCs/>
-          <w:lang w:val="es-ES"/>
-        </w:rPr>
-      </w:pPr>
-    </w:p>
-    <w:p>
-      <w:pPr>
-        <w:ind w:firstLine="0"/>
-        <w:rPr>
-          <w:rFonts w:asciiTheme="minorHAnsi" w:hAnsiTheme="minorHAnsi" w:cstheme="minorHAnsi"/>
-          <w:b/>
-          <w:bCs/>
-          <w:lang w:val="es-ES"/>
-        </w:rPr>
-      </w:pPr>
-    </w:p>
-    <w:p>
-      <w:pPr>
-        <w:ind w:firstLine="0"/>
-        <w:rPr>
-          <w:rFonts w:asciiTheme="minorHAnsi" w:hAnsiTheme="minorHAnsi" w:cstheme="minorHAnsi"/>
-          <w:b/>
-          <w:bCs/>
-          <w:lang w:val="es-ES"/>
-        </w:rPr>
-      </w:pPr>
-    </w:p>
-    <w:p>
-      <w:pPr>
-        <w:ind w:firstLine="0"/>
-        <w:rPr>
-          <w:rFonts w:asciiTheme="minorHAnsi" w:hAnsiTheme="minorHAnsi" w:cstheme="minorHAnsi"/>
-          <w:b/>
-          <w:bCs/>
-          <w:lang w:val="es-ES"/>
-        </w:rPr>
-      </w:pPr>
-    </w:p>
-    <w:p>
-      <w:pPr>
-        <w:ind w:firstLine="0"/>
-        <w:rPr>
-          <w:rFonts w:asciiTheme="minorHAnsi" w:hAnsiTheme="minorHAnsi" w:cstheme="minorHAnsi"/>
-          <w:b/>
-          <w:bCs/>
-          <w:lang w:val="es-ES"/>
-        </w:rPr>
-      </w:pPr>
-    </w:p>
-    <w:p>
-      <w:pPr>
-        <w:ind w:firstLine="0"/>
-        <w:rPr>
-          <w:rFonts w:asciiTheme="minorHAnsi" w:hAnsiTheme="minorHAnsi" w:cstheme="minorHAnsi"/>
-          <w:b/>
-          <w:bCs/>
-          <w:lang w:val="es-ES"/>
-        </w:rPr>
-      </w:pPr>
-    </w:p>
-    <w:p>
-      <w:pPr>
-        <w:ind w:firstLine="0"/>
-        <w:rPr>
-          <w:rFonts w:asciiTheme="minorHAnsi" w:hAnsiTheme="minorHAnsi" w:cstheme="minorHAnsi"/>
-          <w:b/>
-          <w:bCs/>
-          <w:lang w:val="es-ES"/>
-        </w:rPr>
-      </w:pPr>
-    </w:p>
-    <w:p>
-      <w:pPr>
-        <w:ind w:firstLine="0"/>
-        <w:rPr>
-          <w:rFonts w:asciiTheme="minorHAnsi" w:hAnsiTheme="minorHAnsi" w:cstheme="minorHAnsi"/>
-          <w:b/>
-          <w:bCs/>
-          <w:lang w:val="es-ES"/>
-        </w:rPr>
-      </w:pPr>
-      <w:r>
-        <w:rPr>
-          <w:rFonts w:asciiTheme="minorHAnsi" w:hAnsiTheme="minorHAnsi" w:cstheme="minorHAnsi"/>
-          <w:b/>
-          <w:bCs/>
-          <w:lang w:val="es-ES"/>
-        </w:rPr>
-        <w:t>Agregar credenciales a Windows:</w:t>
-      </w:r>
-    </w:p>
-    <w:p>
-      <w:pPr>
-        <w:pStyle w:val="Prrafodelista"/>
-        <w:numPr>
-          <w:ilvl w:val="0"/>
-          <w:numId w:val="2"/>
-        </w:numPr>
-        <w:rPr>
-          <w:rFonts w:asciiTheme="minorHAnsi" w:hAnsiTheme="minorHAnsi" w:cstheme="minorHAnsi"/>
-          <w:b/>
-          <w:bCs/>
-          <w:lang w:val="es-ES"/>
-        </w:rPr>
-      </w:pPr>
-      <w:r>
-        <w:rPr>
-          <w:rFonts w:asciiTheme="minorHAnsi" w:hAnsiTheme="minorHAnsi" w:cstheme="minorHAnsi"/>
-          <w:b/>
-          <w:bCs/>
-          <w:lang w:val="es-ES"/>
-        </w:rPr>
-        <w:t>Ingresamos</w:t>
-      </w:r>
-      <w:r>
-        <w:rPr>
-          <w:rFonts w:asciiTheme="minorHAnsi" w:hAnsiTheme="minorHAnsi" w:cstheme="minorHAnsi"/>
-          <w:b/>
-          <w:bCs/>
-          <w:lang w:val="es-ES"/>
-        </w:rPr>
-        <w:t xml:space="preserve"> al </w:t>
-      </w:r>
-      <w:proofErr w:type="spellStart"/>
-      <w:r>
-        <w:rPr>
-          <w:rFonts w:asciiTheme="minorHAnsi" w:hAnsiTheme="minorHAnsi" w:cstheme="minorHAnsi"/>
-          <w:b/>
-          <w:bCs/>
-          <w:lang w:val="es-ES"/>
-        </w:rPr>
-        <w:t>A</w:t>
-      </w:r>
-      <w:r>
-        <w:rPr>
-          <w:rFonts w:asciiTheme="minorHAnsi" w:hAnsiTheme="minorHAnsi" w:cstheme="minorHAnsi"/>
-          <w:b/>
-          <w:bCs/>
-          <w:lang w:val="es-ES"/>
-        </w:rPr>
-        <w:t>dmin</w:t>
-      </w:r>
-      <w:proofErr w:type="spellEnd"/>
-      <w:r>
-        <w:rPr>
-          <w:rFonts w:asciiTheme="minorHAnsi" w:hAnsiTheme="minorHAnsi" w:cstheme="minorHAnsi"/>
-          <w:b/>
-          <w:bCs/>
-          <w:lang w:val="es-ES"/>
-        </w:rPr>
-        <w:t xml:space="preserve"> de credenciales</w:t>
+      <w:r>
+        <w:rPr>
+          <w:rFonts w:asciiTheme="minorHAnsi" w:hAnsiTheme="minorHAnsi" w:cstheme="minorHAnsi"/>
+          <w:b/>
+          <w:bCs/>
+          <w:lang w:val="es-ES"/>
+        </w:rPr>
+        <w:t>Iniciamos la carpeta</w:t>
       </w:r>
     </w:p>
     <w:p>
@@ -1633,10 +1318,10 @@
           <w:lang w:val="es-ES"/>
         </w:rPr>
         <w:drawing>
-          <wp:inline distT="0" distB="0" distL="0" distR="0" wp14:anchorId="2931325B" wp14:editId="042470C7">
-            <wp:extent cx="3637722" cy="727545"/>
-            <wp:effectExtent l="0" t="0" r="1270" b="0"/>
-            <wp:docPr id="11" name="Imagen 11"/>
+          <wp:inline distT="0" distB="0" distL="0" distR="0" wp14:anchorId="5C347AB4" wp14:editId="2D7455F3">
+            <wp:extent cx="5914949" cy="373712"/>
+            <wp:effectExtent l="0" t="0" r="0" b="7620"/>
+            <wp:docPr id="26" name="Imagen 26"/>
             <wp:cNvGraphicFramePr>
               <a:graphicFrameLocks xmlns:a="http://schemas.openxmlformats.org/drawingml/2006/main" noChangeAspect="1"/>
             </wp:cNvGraphicFramePr>
@@ -1656,7 +1341,7 @@
                   <pic:spPr>
                     <a:xfrm>
                       <a:off x="0" y="0"/>
-                      <a:ext cx="3652361" cy="730473"/>
+                      <a:ext cx="5970316" cy="377210"/>
                     </a:xfrm>
                     <a:prstGeom prst="rect">
                       <a:avLst/>
@@ -1671,10 +1356,21 @@
     </w:p>
     <w:p>
       <w:pPr>
+        <w:ind w:firstLine="0"/>
+        <w:rPr>
+          <w:rFonts w:asciiTheme="minorHAnsi" w:hAnsiTheme="minorHAnsi" w:cstheme="minorHAnsi"/>
+          <w:b/>
+          <w:bCs/>
+          <w:lang w:val="es-ES"/>
+        </w:rPr>
+      </w:pPr>
+    </w:p>
+    <w:p>
+      <w:pPr>
         <w:pStyle w:val="Prrafodelista"/>
         <w:numPr>
           <w:ilvl w:val="0"/>
-          <w:numId w:val="2"/>
+          <w:numId w:val="3"/>
         </w:numPr>
         <w:rPr>
           <w:rFonts w:asciiTheme="minorHAnsi" w:hAnsiTheme="minorHAnsi" w:cstheme="minorHAnsi"/>
@@ -1690,32 +1386,32 @@
           <w:bCs/>
           <w:lang w:val="es-ES"/>
         </w:rPr>
-        <w:t>Seleccionamos la opción de credenciales de Windows</w:t>
-      </w:r>
-    </w:p>
-    <w:p>
-      <w:pPr>
-        <w:ind w:firstLine="0"/>
-        <w:rPr>
-          <w:rFonts w:asciiTheme="minorHAnsi" w:hAnsiTheme="minorHAnsi" w:cstheme="minorHAnsi"/>
-          <w:b/>
-          <w:bCs/>
-          <w:lang w:val="es-ES"/>
-        </w:rPr>
-      </w:pPr>
-      <w:r>
-        <w:rPr>
-          <w:rFonts w:asciiTheme="minorHAnsi" w:hAnsiTheme="minorHAnsi" w:cstheme="minorHAnsi"/>
-          <w:b/>
-          <w:bCs/>
-          <w:lang w:val="es-ES"/>
-        </w:rPr>
-        <w:lastRenderedPageBreak/>
+        <w:t>Agregamos comentarios</w:t>
+      </w:r>
+    </w:p>
+    <w:p>
+      <w:pPr>
+        <w:ind w:firstLine="0"/>
+        <w:rPr>
+          <w:rFonts w:asciiTheme="minorHAnsi" w:hAnsiTheme="minorHAnsi" w:cstheme="minorHAnsi"/>
+          <w:b/>
+          <w:bCs/>
+          <w:lang w:val="es-ES"/>
+        </w:rPr>
+      </w:pPr>
+      <w:r>
+        <w:rPr>
+          <w:rFonts w:asciiTheme="minorHAnsi" w:hAnsiTheme="minorHAnsi" w:cstheme="minorHAnsi"/>
+          <w:b/>
+          <w:bCs/>
+          <w:noProof/>
+          <w:lang w:val="es-ES"/>
+        </w:rPr>
         <w:drawing>
-          <wp:inline distT="0" distB="0" distL="0" distR="0" wp14:anchorId="36806EC7" wp14:editId="49B656F7">
-            <wp:extent cx="5436704" cy="2289603"/>
+          <wp:inline distT="0" distB="0" distL="0" distR="0" wp14:anchorId="19C3CDE9" wp14:editId="69220A23">
+            <wp:extent cx="6714448" cy="633919"/>
             <wp:effectExtent l="0" t="0" r="0" b="0"/>
-            <wp:docPr id="12" name="Imagen 12"/>
+            <wp:docPr id="28" name="Imagen 28"/>
             <wp:cNvGraphicFramePr>
               <a:graphicFrameLocks xmlns:a="http://schemas.openxmlformats.org/drawingml/2006/main" noChangeAspect="1"/>
             </wp:cNvGraphicFramePr>
@@ -1723,23 +1419,33 @@
               <a:graphicData uri="http://schemas.openxmlformats.org/drawingml/2006/picture">
                 <pic:pic xmlns:pic="http://schemas.openxmlformats.org/drawingml/2006/picture">
                   <pic:nvPicPr>
-                    <pic:cNvPr id="1" name=""/>
-                    <pic:cNvPicPr/>
+                    <pic:cNvPr id="0" name="Picture 5"/>
+                    <pic:cNvPicPr>
+                      <a:picLocks noChangeAspect="1" noChangeArrowheads="1"/>
+                    </pic:cNvPicPr>
                   </pic:nvPicPr>
                   <pic:blipFill>
-                    <a:blip r:embed="rId18"/>
+                    <a:blip r:embed="rId18">
+                      <a:extLst>
+                        <a:ext uri="{28A0092B-C50C-407E-A947-70E740481C1C}">
+                          <a14:useLocalDpi xmlns:a14="http://schemas.microsoft.com/office/drawing/2010/main" val="0"/>
+                        </a:ext>
+                      </a:extLst>
+                    </a:blip>
+                    <a:srcRect/>
                     <a:stretch>
                       <a:fillRect/>
                     </a:stretch>
                   </pic:blipFill>
-                  <pic:spPr>
+                  <pic:spPr bwMode="auto">
                     <a:xfrm>
                       <a:off x="0" y="0"/>
-                      <a:ext cx="5441354" cy="2291561"/>
+                      <a:ext cx="6848455" cy="646571"/>
                     </a:xfrm>
                     <a:prstGeom prst="rect">
                       <a:avLst/>
                     </a:prstGeom>
+                    <a:noFill/>
                   </pic:spPr>
                 </pic:pic>
               </a:graphicData>
@@ -1753,7 +1459,7 @@
         <w:pStyle w:val="Prrafodelista"/>
         <w:numPr>
           <w:ilvl w:val="0"/>
-          <w:numId w:val="2"/>
+          <w:numId w:val="3"/>
         </w:numPr>
         <w:rPr>
           <w:rFonts w:asciiTheme="minorHAnsi" w:hAnsiTheme="minorHAnsi" w:cstheme="minorHAnsi"/>
@@ -1769,7 +1475,8 @@
           <w:bCs/>
           <w:lang w:val="es-ES"/>
         </w:rPr>
-        <w:t>Agregamos una nueva credencial</w:t>
+        <w:lastRenderedPageBreak/>
+        <w:t>Confirmamos los cambios y se suben</w:t>
       </w:r>
     </w:p>
     <w:p>
@@ -1790,10 +1497,10 @@
           <w:lang w:val="es-ES"/>
         </w:rPr>
         <w:drawing>
-          <wp:inline distT="0" distB="0" distL="0" distR="0" wp14:anchorId="53B3B90C" wp14:editId="30CEF649">
-            <wp:extent cx="5725324" cy="695422"/>
+          <wp:inline distT="0" distB="0" distL="0" distR="0" wp14:anchorId="30ABEFC8" wp14:editId="4F1A916A">
+            <wp:extent cx="5210902" cy="1590897"/>
             <wp:effectExtent l="0" t="0" r="8890" b="9525"/>
-            <wp:docPr id="14" name="Imagen 14"/>
+            <wp:docPr id="29" name="Imagen 29"/>
             <wp:cNvGraphicFramePr>
               <a:graphicFrameLocks xmlns:a="http://schemas.openxmlformats.org/drawingml/2006/main" noChangeAspect="1"/>
             </wp:cNvGraphicFramePr>
@@ -1813,7 +1520,7 @@
                   <pic:spPr>
                     <a:xfrm>
                       <a:off x="0" y="0"/>
-                      <a:ext cx="5725324" cy="695422"/>
+                      <a:ext cx="5210902" cy="1590897"/>
                     </a:xfrm>
                     <a:prstGeom prst="rect">
                       <a:avLst/>
@@ -1828,53 +1535,57 @@
     </w:p>
     <w:p>
       <w:pPr>
-        <w:pStyle w:val="Prrafodelista"/>
-        <w:numPr>
-          <w:ilvl w:val="0"/>
-          <w:numId w:val="2"/>
-        </w:numPr>
-        <w:rPr>
-          <w:rFonts w:asciiTheme="minorHAnsi" w:hAnsiTheme="minorHAnsi" w:cstheme="minorHAnsi"/>
-          <w:b/>
-          <w:bCs/>
-          <w:lang w:val="es-ES"/>
-        </w:rPr>
-      </w:pPr>
-      <w:r>
-        <w:rPr>
-          <w:rFonts w:asciiTheme="minorHAnsi" w:hAnsiTheme="minorHAnsi" w:cstheme="minorHAnsi"/>
-          <w:b/>
-          <w:bCs/>
-          <w:lang w:val="es-ES"/>
-        </w:rPr>
-        <w:t xml:space="preserve">Llenamos los datos y damos </w:t>
-      </w:r>
-      <w:proofErr w:type="spellStart"/>
-      <w:proofErr w:type="gramStart"/>
-      <w:r>
-        <w:rPr>
-          <w:rFonts w:asciiTheme="minorHAnsi" w:hAnsiTheme="minorHAnsi" w:cstheme="minorHAnsi"/>
-          <w:b/>
-          <w:bCs/>
-          <w:lang w:val="es-ES"/>
-        </w:rPr>
-        <w:t>click</w:t>
-      </w:r>
-      <w:proofErr w:type="spellEnd"/>
-      <w:proofErr w:type="gramEnd"/>
-      <w:r>
-        <w:rPr>
-          <w:rFonts w:asciiTheme="minorHAnsi" w:hAnsiTheme="minorHAnsi" w:cstheme="minorHAnsi"/>
-          <w:b/>
-          <w:bCs/>
-          <w:lang w:val="es-ES"/>
-        </w:rPr>
-        <w:t xml:space="preserve"> en “Aceptar”</w:t>
-      </w:r>
-    </w:p>
-    <w:p>
-      <w:pPr>
-        <w:ind w:firstLine="0"/>
+        <w:ind w:firstLine="0"/>
+        <w:rPr>
+          <w:rFonts w:asciiTheme="minorHAnsi" w:hAnsiTheme="minorHAnsi" w:cstheme="minorHAnsi"/>
+          <w:b/>
+          <w:bCs/>
+          <w:lang w:val="es-ES"/>
+        </w:rPr>
+      </w:pPr>
+    </w:p>
+    <w:p>
+      <w:pPr>
+        <w:ind w:firstLine="0"/>
+        <w:rPr>
+          <w:rFonts w:asciiTheme="minorHAnsi" w:hAnsiTheme="minorHAnsi" w:cstheme="minorHAnsi"/>
+          <w:b/>
+          <w:bCs/>
+          <w:lang w:val="es-ES"/>
+        </w:rPr>
+      </w:pPr>
+      <w:r>
+        <w:rPr>
+          <w:rFonts w:asciiTheme="minorHAnsi" w:hAnsiTheme="minorHAnsi" w:cstheme="minorHAnsi"/>
+          <w:b/>
+          <w:bCs/>
+          <w:lang w:val="es-ES"/>
+        </w:rPr>
+        <w:t>Agregar colaboradores</w:t>
+      </w:r>
+    </w:p>
+    <w:p>
+      <w:pPr>
+        <w:ind w:firstLine="0"/>
+        <w:rPr>
+          <w:rFonts w:asciiTheme="minorHAnsi" w:hAnsiTheme="minorHAnsi" w:cstheme="minorHAnsi"/>
+          <w:b/>
+          <w:bCs/>
+          <w:lang w:val="es-ES"/>
+        </w:rPr>
+      </w:pPr>
+      <w:r>
+        <w:rPr>
+          <w:rFonts w:asciiTheme="minorHAnsi" w:hAnsiTheme="minorHAnsi" w:cstheme="minorHAnsi"/>
+          <w:b/>
+          <w:bCs/>
+          <w:lang w:val="es-ES"/>
+        </w:rPr>
+        <w:t>1.</w:t>
+      </w:r>
+    </w:p>
+    <w:p>
+      <w:pPr>
         <w:rPr>
           <w:rFonts w:asciiTheme="minorHAnsi" w:hAnsiTheme="minorHAnsi" w:cstheme="minorHAnsi"/>
           <w:b/>
@@ -1890,10 +1601,10 @@
           <w:lang w:val="es-ES"/>
         </w:rPr>
         <w:drawing>
-          <wp:inline distT="0" distB="0" distL="0" distR="0" wp14:anchorId="00AC2758" wp14:editId="4457F3A1">
-            <wp:extent cx="5208104" cy="2382596"/>
-            <wp:effectExtent l="0" t="0" r="0" b="0"/>
-            <wp:docPr id="15" name="Imagen 15"/>
+          <wp:inline distT="0" distB="0" distL="0" distR="0" wp14:anchorId="113EED5E" wp14:editId="7A5A8974">
+            <wp:extent cx="5331349" cy="904507"/>
+            <wp:effectExtent l="0" t="0" r="3175" b="0"/>
+            <wp:docPr id="31" name="Imagen 31"/>
             <wp:cNvGraphicFramePr>
               <a:graphicFrameLocks xmlns:a="http://schemas.openxmlformats.org/drawingml/2006/main" noChangeAspect="1"/>
             </wp:cNvGraphicFramePr>
@@ -1913,6 +1624,679 @@
                   <pic:spPr>
                     <a:xfrm>
                       <a:off x="0" y="0"/>
+                      <a:ext cx="5342805" cy="906451"/>
+                    </a:xfrm>
+                    <a:prstGeom prst="rect">
+                      <a:avLst/>
+                    </a:prstGeom>
+                  </pic:spPr>
+                </pic:pic>
+              </a:graphicData>
+            </a:graphic>
+          </wp:inline>
+        </w:drawing>
+      </w:r>
+    </w:p>
+    <w:p>
+      <w:pPr>
+        <w:ind w:firstLine="0"/>
+        <w:rPr>
+          <w:rFonts w:asciiTheme="minorHAnsi" w:hAnsiTheme="minorHAnsi" w:cstheme="minorHAnsi"/>
+          <w:b/>
+          <w:bCs/>
+          <w:lang w:val="es-ES"/>
+        </w:rPr>
+      </w:pPr>
+      <w:r>
+        <w:rPr>
+          <w:rFonts w:asciiTheme="minorHAnsi" w:hAnsiTheme="minorHAnsi" w:cstheme="minorHAnsi"/>
+          <w:b/>
+          <w:bCs/>
+          <w:lang w:val="es-ES"/>
+        </w:rPr>
+        <w:t xml:space="preserve">2. Presionamos </w:t>
+      </w:r>
+    </w:p>
+    <w:p>
+      <w:pPr>
+        <w:ind w:firstLine="0"/>
+        <w:rPr>
+          <w:rFonts w:asciiTheme="minorHAnsi" w:hAnsiTheme="minorHAnsi" w:cstheme="minorHAnsi"/>
+          <w:b/>
+          <w:bCs/>
+          <w:lang w:val="es-ES"/>
+        </w:rPr>
+      </w:pPr>
+      <w:r>
+        <w:rPr>
+          <w:rFonts w:asciiTheme="minorHAnsi" w:hAnsiTheme="minorHAnsi" w:cstheme="minorHAnsi"/>
+          <w:b/>
+          <w:bCs/>
+          <w:lang w:val="es-ES"/>
+        </w:rPr>
+        <w:drawing>
+          <wp:inline distT="0" distB="0" distL="0" distR="0" wp14:anchorId="03173909" wp14:editId="03B87799">
+            <wp:extent cx="4192147" cy="3061252"/>
+            <wp:effectExtent l="0" t="0" r="0" b="6350"/>
+            <wp:docPr id="33" name="Imagen 33"/>
+            <wp:cNvGraphicFramePr>
+              <a:graphicFrameLocks xmlns:a="http://schemas.openxmlformats.org/drawingml/2006/main" noChangeAspect="1"/>
+            </wp:cNvGraphicFramePr>
+            <a:graphic xmlns:a="http://schemas.openxmlformats.org/drawingml/2006/main">
+              <a:graphicData uri="http://schemas.openxmlformats.org/drawingml/2006/picture">
+                <pic:pic xmlns:pic="http://schemas.openxmlformats.org/drawingml/2006/picture">
+                  <pic:nvPicPr>
+                    <pic:cNvPr id="1" name=""/>
+                    <pic:cNvPicPr/>
+                  </pic:nvPicPr>
+                  <pic:blipFill>
+                    <a:blip r:embed="rId21"/>
+                    <a:stretch>
+                      <a:fillRect/>
+                    </a:stretch>
+                  </pic:blipFill>
+                  <pic:spPr>
+                    <a:xfrm>
+                      <a:off x="0" y="0"/>
+                      <a:ext cx="4195977" cy="3064049"/>
+                    </a:xfrm>
+                    <a:prstGeom prst="rect">
+                      <a:avLst/>
+                    </a:prstGeom>
+                  </pic:spPr>
+                </pic:pic>
+              </a:graphicData>
+            </a:graphic>
+          </wp:inline>
+        </w:drawing>
+      </w:r>
+    </w:p>
+    <w:p>
+      <w:pPr>
+        <w:ind w:firstLine="0"/>
+        <w:rPr>
+          <w:rFonts w:asciiTheme="minorHAnsi" w:hAnsiTheme="minorHAnsi" w:cstheme="minorHAnsi"/>
+          <w:b/>
+          <w:bCs/>
+          <w:lang w:val="es-ES"/>
+        </w:rPr>
+      </w:pPr>
+    </w:p>
+    <w:p>
+      <w:pPr>
+        <w:ind w:firstLine="0"/>
+        <w:rPr>
+          <w:rFonts w:asciiTheme="minorHAnsi" w:hAnsiTheme="minorHAnsi" w:cstheme="minorHAnsi"/>
+          <w:b/>
+          <w:bCs/>
+          <w:lang w:val="es-ES"/>
+        </w:rPr>
+      </w:pPr>
+      <w:r>
+        <w:rPr>
+          <w:rFonts w:asciiTheme="minorHAnsi" w:hAnsiTheme="minorHAnsi" w:cstheme="minorHAnsi"/>
+          <w:b/>
+          <w:bCs/>
+          <w:lang w:val="es-ES"/>
+        </w:rPr>
+        <w:lastRenderedPageBreak/>
+        <w:t>3. Ingresamos el usuario y esperamos que acepte la invitación de colaborador</w:t>
+      </w:r>
+    </w:p>
+    <w:p>
+      <w:pPr>
+        <w:ind w:firstLine="0"/>
+        <w:rPr>
+          <w:rFonts w:asciiTheme="minorHAnsi" w:hAnsiTheme="minorHAnsi" w:cstheme="minorHAnsi"/>
+          <w:b/>
+          <w:bCs/>
+          <w:lang w:val="es-ES"/>
+        </w:rPr>
+      </w:pPr>
+    </w:p>
+    <w:p>
+      <w:pPr>
+        <w:ind w:firstLine="0"/>
+        <w:rPr>
+          <w:rFonts w:asciiTheme="minorHAnsi" w:hAnsiTheme="minorHAnsi" w:cstheme="minorHAnsi"/>
+          <w:b/>
+          <w:bCs/>
+          <w:lang w:val="es-ES"/>
+        </w:rPr>
+      </w:pPr>
+    </w:p>
+    <w:p>
+      <w:pPr>
+        <w:ind w:firstLine="0"/>
+        <w:rPr>
+          <w:rFonts w:asciiTheme="minorHAnsi" w:hAnsiTheme="minorHAnsi" w:cstheme="minorHAnsi"/>
+          <w:b/>
+          <w:bCs/>
+          <w:lang w:val="es-ES"/>
+        </w:rPr>
+      </w:pPr>
+    </w:p>
+    <w:p>
+      <w:pPr>
+        <w:ind w:firstLine="0"/>
+        <w:rPr>
+          <w:rFonts w:asciiTheme="minorHAnsi" w:hAnsiTheme="minorHAnsi" w:cstheme="minorHAnsi"/>
+          <w:b/>
+          <w:bCs/>
+          <w:lang w:val="es-ES"/>
+        </w:rPr>
+      </w:pPr>
+    </w:p>
+    <w:p>
+      <w:pPr>
+        <w:ind w:firstLine="0"/>
+        <w:rPr>
+          <w:rFonts w:asciiTheme="minorHAnsi" w:hAnsiTheme="minorHAnsi" w:cstheme="minorHAnsi"/>
+          <w:b/>
+          <w:bCs/>
+          <w:lang w:val="es-ES"/>
+        </w:rPr>
+      </w:pPr>
+    </w:p>
+    <w:p>
+      <w:pPr>
+        <w:ind w:firstLine="0"/>
+        <w:rPr>
+          <w:rFonts w:asciiTheme="minorHAnsi" w:hAnsiTheme="minorHAnsi" w:cstheme="minorHAnsi"/>
+          <w:b/>
+          <w:bCs/>
+          <w:lang w:val="es-ES"/>
+        </w:rPr>
+      </w:pPr>
+    </w:p>
+    <w:p>
+      <w:pPr>
+        <w:ind w:firstLine="0"/>
+        <w:rPr>
+          <w:rFonts w:asciiTheme="minorHAnsi" w:hAnsiTheme="minorHAnsi" w:cstheme="minorHAnsi"/>
+          <w:b/>
+          <w:bCs/>
+          <w:lang w:val="es-ES"/>
+        </w:rPr>
+      </w:pPr>
+    </w:p>
+    <w:p>
+      <w:pPr>
+        <w:ind w:firstLine="0"/>
+        <w:rPr>
+          <w:rFonts w:asciiTheme="minorHAnsi" w:hAnsiTheme="minorHAnsi" w:cstheme="minorHAnsi"/>
+          <w:b/>
+          <w:bCs/>
+          <w:lang w:val="es-ES"/>
+        </w:rPr>
+      </w:pPr>
+    </w:p>
+    <w:p>
+      <w:pPr>
+        <w:ind w:firstLine="0"/>
+        <w:rPr>
+          <w:rFonts w:asciiTheme="minorHAnsi" w:hAnsiTheme="minorHAnsi" w:cstheme="minorHAnsi"/>
+          <w:b/>
+          <w:bCs/>
+          <w:lang w:val="es-ES"/>
+        </w:rPr>
+      </w:pPr>
+    </w:p>
+    <w:p>
+      <w:pPr>
+        <w:ind w:firstLine="0"/>
+        <w:rPr>
+          <w:rFonts w:asciiTheme="minorHAnsi" w:hAnsiTheme="minorHAnsi" w:cstheme="minorHAnsi"/>
+          <w:b/>
+          <w:bCs/>
+          <w:lang w:val="es-ES"/>
+        </w:rPr>
+      </w:pPr>
+    </w:p>
+    <w:p>
+      <w:pPr>
+        <w:ind w:firstLine="0"/>
+        <w:rPr>
+          <w:rFonts w:asciiTheme="minorHAnsi" w:hAnsiTheme="minorHAnsi" w:cstheme="minorHAnsi"/>
+          <w:b/>
+          <w:bCs/>
+          <w:lang w:val="es-ES"/>
+        </w:rPr>
+      </w:pPr>
+    </w:p>
+    <w:p>
+      <w:pPr>
+        <w:ind w:firstLine="0"/>
+        <w:rPr>
+          <w:rFonts w:asciiTheme="minorHAnsi" w:hAnsiTheme="minorHAnsi" w:cstheme="minorHAnsi"/>
+          <w:b/>
+          <w:bCs/>
+          <w:lang w:val="es-ES"/>
+        </w:rPr>
+      </w:pPr>
+    </w:p>
+    <w:p>
+      <w:pPr>
+        <w:ind w:firstLine="0"/>
+        <w:rPr>
+          <w:rFonts w:asciiTheme="minorHAnsi" w:hAnsiTheme="minorHAnsi" w:cstheme="minorHAnsi"/>
+          <w:b/>
+          <w:bCs/>
+          <w:lang w:val="es-ES"/>
+        </w:rPr>
+      </w:pPr>
+    </w:p>
+    <w:p>
+      <w:pPr>
+        <w:ind w:firstLine="0"/>
+        <w:rPr>
+          <w:rFonts w:asciiTheme="minorHAnsi" w:hAnsiTheme="minorHAnsi" w:cstheme="minorHAnsi"/>
+          <w:b/>
+          <w:bCs/>
+          <w:lang w:val="es-ES"/>
+        </w:rPr>
+      </w:pPr>
+    </w:p>
+    <w:p>
+      <w:pPr>
+        <w:ind w:firstLine="0"/>
+        <w:rPr>
+          <w:rFonts w:asciiTheme="minorHAnsi" w:hAnsiTheme="minorHAnsi" w:cstheme="minorHAnsi"/>
+          <w:b/>
+          <w:bCs/>
+          <w:lang w:val="es-ES"/>
+        </w:rPr>
+      </w:pPr>
+    </w:p>
+    <w:p>
+      <w:pPr>
+        <w:ind w:firstLine="0"/>
+        <w:rPr>
+          <w:rFonts w:asciiTheme="minorHAnsi" w:hAnsiTheme="minorHAnsi" w:cstheme="minorHAnsi"/>
+          <w:b/>
+          <w:bCs/>
+          <w:lang w:val="es-ES"/>
+        </w:rPr>
+      </w:pPr>
+    </w:p>
+    <w:p>
+      <w:pPr>
+        <w:ind w:firstLine="0"/>
+        <w:rPr>
+          <w:rFonts w:asciiTheme="minorHAnsi" w:hAnsiTheme="minorHAnsi" w:cstheme="minorHAnsi"/>
+          <w:b/>
+          <w:bCs/>
+          <w:lang w:val="es-ES"/>
+        </w:rPr>
+      </w:pPr>
+      <w:r>
+        <w:rPr>
+          <w:rFonts w:asciiTheme="minorHAnsi" w:hAnsiTheme="minorHAnsi" w:cstheme="minorHAnsi"/>
+          <w:b/>
+          <w:bCs/>
+          <w:lang w:val="es-ES"/>
+        </w:rPr>
+        <w:t>Agregar credenciales a Windows:</w:t>
+      </w:r>
+    </w:p>
+    <w:p>
+      <w:pPr>
+        <w:pStyle w:val="Prrafodelista"/>
+        <w:numPr>
+          <w:ilvl w:val="0"/>
+          <w:numId w:val="2"/>
+        </w:numPr>
+        <w:rPr>
+          <w:rFonts w:asciiTheme="minorHAnsi" w:hAnsiTheme="minorHAnsi" w:cstheme="minorHAnsi"/>
+          <w:b/>
+          <w:bCs/>
+          <w:lang w:val="es-ES"/>
+        </w:rPr>
+      </w:pPr>
+      <w:r>
+        <w:rPr>
+          <w:rFonts w:asciiTheme="minorHAnsi" w:hAnsiTheme="minorHAnsi" w:cstheme="minorHAnsi"/>
+          <w:b/>
+          <w:bCs/>
+          <w:lang w:val="es-ES"/>
+        </w:rPr>
+        <w:t>Ingresamos</w:t>
+      </w:r>
+      <w:r>
+        <w:rPr>
+          <w:rFonts w:asciiTheme="minorHAnsi" w:hAnsiTheme="minorHAnsi" w:cstheme="minorHAnsi"/>
+          <w:b/>
+          <w:bCs/>
+          <w:lang w:val="es-ES"/>
+        </w:rPr>
+        <w:t xml:space="preserve"> al </w:t>
+      </w:r>
+      <w:proofErr w:type="spellStart"/>
+      <w:r>
+        <w:rPr>
+          <w:rFonts w:asciiTheme="minorHAnsi" w:hAnsiTheme="minorHAnsi" w:cstheme="minorHAnsi"/>
+          <w:b/>
+          <w:bCs/>
+          <w:lang w:val="es-ES"/>
+        </w:rPr>
+        <w:t>A</w:t>
+      </w:r>
+      <w:r>
+        <w:rPr>
+          <w:rFonts w:asciiTheme="minorHAnsi" w:hAnsiTheme="minorHAnsi" w:cstheme="minorHAnsi"/>
+          <w:b/>
+          <w:bCs/>
+          <w:lang w:val="es-ES"/>
+        </w:rPr>
+        <w:t>dmin</w:t>
+      </w:r>
+      <w:proofErr w:type="spellEnd"/>
+      <w:r>
+        <w:rPr>
+          <w:rFonts w:asciiTheme="minorHAnsi" w:hAnsiTheme="minorHAnsi" w:cstheme="minorHAnsi"/>
+          <w:b/>
+          <w:bCs/>
+          <w:lang w:val="es-ES"/>
+        </w:rPr>
+        <w:t xml:space="preserve"> de credenciales</w:t>
+      </w:r>
+    </w:p>
+    <w:p>
+      <w:pPr>
+        <w:ind w:firstLine="0"/>
+        <w:rPr>
+          <w:rFonts w:asciiTheme="minorHAnsi" w:hAnsiTheme="minorHAnsi" w:cstheme="minorHAnsi"/>
+          <w:b/>
+          <w:bCs/>
+          <w:lang w:val="es-ES"/>
+        </w:rPr>
+      </w:pPr>
+      <w:r>
+        <w:rPr>
+          <w:rFonts w:asciiTheme="minorHAnsi" w:hAnsiTheme="minorHAnsi" w:cstheme="minorHAnsi"/>
+          <w:b/>
+          <w:bCs/>
+          <w:lang w:val="es-ES"/>
+        </w:rPr>
+        <w:drawing>
+          <wp:inline distT="0" distB="0" distL="0" distR="0" wp14:anchorId="2931325B" wp14:editId="042470C7">
+            <wp:extent cx="3637722" cy="727545"/>
+            <wp:effectExtent l="0" t="0" r="1270" b="0"/>
+            <wp:docPr id="11" name="Imagen 11"/>
+            <wp:cNvGraphicFramePr>
+              <a:graphicFrameLocks xmlns:a="http://schemas.openxmlformats.org/drawingml/2006/main" noChangeAspect="1"/>
+            </wp:cNvGraphicFramePr>
+            <a:graphic xmlns:a="http://schemas.openxmlformats.org/drawingml/2006/main">
+              <a:graphicData uri="http://schemas.openxmlformats.org/drawingml/2006/picture">
+                <pic:pic xmlns:pic="http://schemas.openxmlformats.org/drawingml/2006/picture">
+                  <pic:nvPicPr>
+                    <pic:cNvPr id="1" name=""/>
+                    <pic:cNvPicPr/>
+                  </pic:nvPicPr>
+                  <pic:blipFill>
+                    <a:blip r:embed="rId22"/>
+                    <a:stretch>
+                      <a:fillRect/>
+                    </a:stretch>
+                  </pic:blipFill>
+                  <pic:spPr>
+                    <a:xfrm>
+                      <a:off x="0" y="0"/>
+                      <a:ext cx="3652361" cy="730473"/>
+                    </a:xfrm>
+                    <a:prstGeom prst="rect">
+                      <a:avLst/>
+                    </a:prstGeom>
+                  </pic:spPr>
+                </pic:pic>
+              </a:graphicData>
+            </a:graphic>
+          </wp:inline>
+        </w:drawing>
+      </w:r>
+    </w:p>
+    <w:p>
+      <w:pPr>
+        <w:pStyle w:val="Prrafodelista"/>
+        <w:numPr>
+          <w:ilvl w:val="0"/>
+          <w:numId w:val="2"/>
+        </w:numPr>
+        <w:rPr>
+          <w:rFonts w:asciiTheme="minorHAnsi" w:hAnsiTheme="minorHAnsi" w:cstheme="minorHAnsi"/>
+          <w:b/>
+          <w:bCs/>
+          <w:lang w:val="es-ES"/>
+        </w:rPr>
+      </w:pPr>
+      <w:r>
+        <w:rPr>
+          <w:rFonts w:asciiTheme="minorHAnsi" w:hAnsiTheme="minorHAnsi" w:cstheme="minorHAnsi"/>
+          <w:b/>
+          <w:bCs/>
+          <w:lang w:val="es-ES"/>
+        </w:rPr>
+        <w:t>Seleccionamos la opción de credenciales de Windows</w:t>
+      </w:r>
+    </w:p>
+    <w:p>
+      <w:pPr>
+        <w:ind w:firstLine="0"/>
+        <w:rPr>
+          <w:rFonts w:asciiTheme="minorHAnsi" w:hAnsiTheme="minorHAnsi" w:cstheme="minorHAnsi"/>
+          <w:b/>
+          <w:bCs/>
+          <w:lang w:val="es-ES"/>
+        </w:rPr>
+      </w:pPr>
+      <w:r>
+        <w:rPr>
+          <w:rFonts w:asciiTheme="minorHAnsi" w:hAnsiTheme="minorHAnsi" w:cstheme="minorHAnsi"/>
+          <w:b/>
+          <w:bCs/>
+          <w:lang w:val="es-ES"/>
+        </w:rPr>
+        <w:lastRenderedPageBreak/>
+        <w:drawing>
+          <wp:inline distT="0" distB="0" distL="0" distR="0" wp14:anchorId="36806EC7" wp14:editId="49B656F7">
+            <wp:extent cx="5436704" cy="2289603"/>
+            <wp:effectExtent l="0" t="0" r="0" b="0"/>
+            <wp:docPr id="12" name="Imagen 12"/>
+            <wp:cNvGraphicFramePr>
+              <a:graphicFrameLocks xmlns:a="http://schemas.openxmlformats.org/drawingml/2006/main" noChangeAspect="1"/>
+            </wp:cNvGraphicFramePr>
+            <a:graphic xmlns:a="http://schemas.openxmlformats.org/drawingml/2006/main">
+              <a:graphicData uri="http://schemas.openxmlformats.org/drawingml/2006/picture">
+                <pic:pic xmlns:pic="http://schemas.openxmlformats.org/drawingml/2006/picture">
+                  <pic:nvPicPr>
+                    <pic:cNvPr id="1" name=""/>
+                    <pic:cNvPicPr/>
+                  </pic:nvPicPr>
+                  <pic:blipFill>
+                    <a:blip r:embed="rId23"/>
+                    <a:stretch>
+                      <a:fillRect/>
+                    </a:stretch>
+                  </pic:blipFill>
+                  <pic:spPr>
+                    <a:xfrm>
+                      <a:off x="0" y="0"/>
+                      <a:ext cx="5441354" cy="2291561"/>
+                    </a:xfrm>
+                    <a:prstGeom prst="rect">
+                      <a:avLst/>
+                    </a:prstGeom>
+                  </pic:spPr>
+                </pic:pic>
+              </a:graphicData>
+            </a:graphic>
+          </wp:inline>
+        </w:drawing>
+      </w:r>
+    </w:p>
+    <w:p>
+      <w:pPr>
+        <w:pStyle w:val="Prrafodelista"/>
+        <w:numPr>
+          <w:ilvl w:val="0"/>
+          <w:numId w:val="2"/>
+        </w:numPr>
+        <w:rPr>
+          <w:rFonts w:asciiTheme="minorHAnsi" w:hAnsiTheme="minorHAnsi" w:cstheme="minorHAnsi"/>
+          <w:b/>
+          <w:bCs/>
+          <w:lang w:val="es-ES"/>
+        </w:rPr>
+      </w:pPr>
+      <w:r>
+        <w:rPr>
+          <w:rFonts w:asciiTheme="minorHAnsi" w:hAnsiTheme="minorHAnsi" w:cstheme="minorHAnsi"/>
+          <w:b/>
+          <w:bCs/>
+          <w:lang w:val="es-ES"/>
+        </w:rPr>
+        <w:t>Agregamos una nueva credencial</w:t>
+      </w:r>
+    </w:p>
+    <w:p>
+      <w:pPr>
+        <w:ind w:firstLine="0"/>
+        <w:rPr>
+          <w:rFonts w:asciiTheme="minorHAnsi" w:hAnsiTheme="minorHAnsi" w:cstheme="minorHAnsi"/>
+          <w:b/>
+          <w:bCs/>
+          <w:lang w:val="es-ES"/>
+        </w:rPr>
+      </w:pPr>
+      <w:r>
+        <w:rPr>
+          <w:rFonts w:asciiTheme="minorHAnsi" w:hAnsiTheme="minorHAnsi" w:cstheme="minorHAnsi"/>
+          <w:b/>
+          <w:bCs/>
+          <w:lang w:val="es-ES"/>
+        </w:rPr>
+        <w:drawing>
+          <wp:inline distT="0" distB="0" distL="0" distR="0" wp14:anchorId="53B3B90C" wp14:editId="30CEF649">
+            <wp:extent cx="5725324" cy="695422"/>
+            <wp:effectExtent l="0" t="0" r="8890" b="9525"/>
+            <wp:docPr id="14" name="Imagen 14"/>
+            <wp:cNvGraphicFramePr>
+              <a:graphicFrameLocks xmlns:a="http://schemas.openxmlformats.org/drawingml/2006/main" noChangeAspect="1"/>
+            </wp:cNvGraphicFramePr>
+            <a:graphic xmlns:a="http://schemas.openxmlformats.org/drawingml/2006/main">
+              <a:graphicData uri="http://schemas.openxmlformats.org/drawingml/2006/picture">
+                <pic:pic xmlns:pic="http://schemas.openxmlformats.org/drawingml/2006/picture">
+                  <pic:nvPicPr>
+                    <pic:cNvPr id="1" name=""/>
+                    <pic:cNvPicPr/>
+                  </pic:nvPicPr>
+                  <pic:blipFill>
+                    <a:blip r:embed="rId24"/>
+                    <a:stretch>
+                      <a:fillRect/>
+                    </a:stretch>
+                  </pic:blipFill>
+                  <pic:spPr>
+                    <a:xfrm>
+                      <a:off x="0" y="0"/>
+                      <a:ext cx="5725324" cy="695422"/>
+                    </a:xfrm>
+                    <a:prstGeom prst="rect">
+                      <a:avLst/>
+                    </a:prstGeom>
+                  </pic:spPr>
+                </pic:pic>
+              </a:graphicData>
+            </a:graphic>
+          </wp:inline>
+        </w:drawing>
+      </w:r>
+    </w:p>
+    <w:p>
+      <w:pPr>
+        <w:pStyle w:val="Prrafodelista"/>
+        <w:numPr>
+          <w:ilvl w:val="0"/>
+          <w:numId w:val="2"/>
+        </w:numPr>
+        <w:rPr>
+          <w:rFonts w:asciiTheme="minorHAnsi" w:hAnsiTheme="minorHAnsi" w:cstheme="minorHAnsi"/>
+          <w:b/>
+          <w:bCs/>
+          <w:lang w:val="es-ES"/>
+        </w:rPr>
+      </w:pPr>
+      <w:r>
+        <w:rPr>
+          <w:rFonts w:asciiTheme="minorHAnsi" w:hAnsiTheme="minorHAnsi" w:cstheme="minorHAnsi"/>
+          <w:b/>
+          <w:bCs/>
+          <w:lang w:val="es-ES"/>
+        </w:rPr>
+        <w:t xml:space="preserve">Llenamos los datos y damos </w:t>
+      </w:r>
+      <w:proofErr w:type="spellStart"/>
+      <w:r>
+        <w:rPr>
+          <w:rFonts w:asciiTheme="minorHAnsi" w:hAnsiTheme="minorHAnsi" w:cstheme="minorHAnsi"/>
+          <w:b/>
+          <w:bCs/>
+          <w:lang w:val="es-ES"/>
+        </w:rPr>
+        <w:t>click</w:t>
+      </w:r>
+      <w:proofErr w:type="spellEnd"/>
+      <w:r>
+        <w:rPr>
+          <w:rFonts w:asciiTheme="minorHAnsi" w:hAnsiTheme="minorHAnsi" w:cstheme="minorHAnsi"/>
+          <w:b/>
+          <w:bCs/>
+          <w:lang w:val="es-ES"/>
+        </w:rPr>
+        <w:t xml:space="preserve"> en “Aceptar”</w:t>
+      </w:r>
+    </w:p>
+    <w:p>
+      <w:pPr>
+        <w:ind w:firstLine="0"/>
+        <w:rPr>
+          <w:rFonts w:asciiTheme="minorHAnsi" w:hAnsiTheme="minorHAnsi" w:cstheme="minorHAnsi"/>
+          <w:b/>
+          <w:bCs/>
+          <w:lang w:val="es-ES"/>
+        </w:rPr>
+      </w:pPr>
+      <w:r>
+        <w:rPr>
+          <w:rFonts w:asciiTheme="minorHAnsi" w:hAnsiTheme="minorHAnsi" w:cstheme="minorHAnsi"/>
+          <w:b/>
+          <w:bCs/>
+          <w:lang w:val="es-ES"/>
+        </w:rPr>
+        <w:drawing>
+          <wp:inline distT="0" distB="0" distL="0" distR="0" wp14:anchorId="00AC2758" wp14:editId="4457F3A1">
+            <wp:extent cx="5208104" cy="2382596"/>
+            <wp:effectExtent l="0" t="0" r="0" b="0"/>
+            <wp:docPr id="15" name="Imagen 15"/>
+            <wp:cNvGraphicFramePr>
+              <a:graphicFrameLocks xmlns:a="http://schemas.openxmlformats.org/drawingml/2006/main" noChangeAspect="1"/>
+            </wp:cNvGraphicFramePr>
+            <a:graphic xmlns:a="http://schemas.openxmlformats.org/drawingml/2006/main">
+              <a:graphicData uri="http://schemas.openxmlformats.org/drawingml/2006/picture">
+                <pic:pic xmlns:pic="http://schemas.openxmlformats.org/drawingml/2006/picture">
+                  <pic:nvPicPr>
+                    <pic:cNvPr id="1" name=""/>
+                    <pic:cNvPicPr/>
+                  </pic:nvPicPr>
+                  <pic:blipFill>
+                    <a:blip r:embed="rId25"/>
+                    <a:stretch>
+                      <a:fillRect/>
+                    </a:stretch>
+                  </pic:blipFill>
+                  <pic:spPr>
+                    <a:xfrm>
+                      <a:off x="0" y="0"/>
                       <a:ext cx="5211753" cy="2384265"/>
                     </a:xfrm>
                     <a:prstGeom prst="rect">
@@ -2205,6 +2589,95 @@
       </w:pPr>
     </w:lvl>
   </w:abstractNum>
+  <w:abstractNum w:abstractNumId="3" w15:restartNumberingAfterBreak="0">
+    <w:nsid w:val="74EC5F01"/>
+    <w:multiLevelType w:val="hybridMultilevel"/>
+    <w:tmpl w:val="74BCE4FA"/>
+    <w:lvl w:ilvl="0" w:tplc="240A000F">
+      <w:start w:val="1"/>
+      <w:numFmt w:val="decimal"/>
+      <w:lvlText w:val="%1."/>
+      <w:lvlJc w:val="left"/>
+      <w:pPr>
+        <w:ind w:left="360" w:hanging="360"/>
+      </w:pPr>
+      <w:rPr>
+        <w:rFonts w:hint="default"/>
+      </w:rPr>
+    </w:lvl>
+    <w:lvl w:ilvl="1" w:tplc="240A0019" w:tentative="1">
+      <w:start w:val="1"/>
+      <w:numFmt w:val="lowerLetter"/>
+      <w:lvlText w:val="%2."/>
+      <w:lvlJc w:val="left"/>
+      <w:pPr>
+        <w:ind w:left="1080" w:hanging="360"/>
+      </w:pPr>
+    </w:lvl>
+    <w:lvl w:ilvl="2" w:tplc="240A001B" w:tentative="1">
+      <w:start w:val="1"/>
+      <w:numFmt w:val="lowerRoman"/>
+      <w:lvlText w:val="%3."/>
+      <w:lvlJc w:val="right"/>
+      <w:pPr>
+        <w:ind w:left="1800" w:hanging="180"/>
+      </w:pPr>
+    </w:lvl>
+    <w:lvl w:ilvl="3" w:tplc="240A000F" w:tentative="1">
+      <w:start w:val="1"/>
+      <w:numFmt w:val="decimal"/>
+      <w:lvlText w:val="%4."/>
+      <w:lvlJc w:val="left"/>
+      <w:pPr>
+        <w:ind w:left="2520" w:hanging="360"/>
+      </w:pPr>
+    </w:lvl>
+    <w:lvl w:ilvl="4" w:tplc="240A0019" w:tentative="1">
+      <w:start w:val="1"/>
+      <w:numFmt w:val="lowerLetter"/>
+      <w:lvlText w:val="%5."/>
+      <w:lvlJc w:val="left"/>
+      <w:pPr>
+        <w:ind w:left="3240" w:hanging="360"/>
+      </w:pPr>
+    </w:lvl>
+    <w:lvl w:ilvl="5" w:tplc="240A001B" w:tentative="1">
+      <w:start w:val="1"/>
+      <w:numFmt w:val="lowerRoman"/>
+      <w:lvlText w:val="%6."/>
+      <w:lvlJc w:val="right"/>
+      <w:pPr>
+        <w:ind w:left="3960" w:hanging="180"/>
+      </w:pPr>
+    </w:lvl>
+    <w:lvl w:ilvl="6" w:tplc="240A000F" w:tentative="1">
+      <w:start w:val="1"/>
+      <w:numFmt w:val="decimal"/>
+      <w:lvlText w:val="%7."/>
+      <w:lvlJc w:val="left"/>
+      <w:pPr>
+        <w:ind w:left="4680" w:hanging="360"/>
+      </w:pPr>
+    </w:lvl>
+    <w:lvl w:ilvl="7" w:tplc="240A0019" w:tentative="1">
+      <w:start w:val="1"/>
+      <w:numFmt w:val="lowerLetter"/>
+      <w:lvlText w:val="%8."/>
+      <w:lvlJc w:val="left"/>
+      <w:pPr>
+        <w:ind w:left="5400" w:hanging="360"/>
+      </w:pPr>
+    </w:lvl>
+    <w:lvl w:ilvl="8" w:tplc="240A001B" w:tentative="1">
+      <w:start w:val="1"/>
+      <w:numFmt w:val="lowerRoman"/>
+      <w:lvlText w:val="%9."/>
+      <w:lvlJc w:val="right"/>
+      <w:pPr>
+        <w:ind w:left="6120" w:hanging="180"/>
+      </w:pPr>
+    </w:lvl>
+  </w:abstractNum>
   <w:num w:numId="1">
     <w:abstractNumId w:val="1"/>
   </w:num>
@@ -2213,6 +2686,9 @@
   </w:num>
   <w:num w:numId="3">
     <w:abstractNumId w:val="2"/>
+  </w:num>
+  <w:num w:numId="4">
+    <w:abstractNumId w:val="3"/>
   </w:num>
 </w:numbering>
 </file>

</xml_diff>